<commit_message>
Fixed issue #23 - bug with partial harvesting when percentages < 100%. Restored the original loop logic to SelectSites methods that was incorrectly changed 4 years ago.
git-svn-id: http://Marc-PC/svn/Full@981 85f15e0e-5137-b144-a863-98bd542365a3
</commit_message>
<xml_diff>
--- a/trunk/biomass-harvest/trunk/deploy/docs/Biomass Harvest vX.Y User Guide.docx
+++ b/trunk/biomass-harvest/trunk/deploy/docs/Biomass Harvest vX.Y User Guide.docx
@@ -142,7 +142,7 @@
           <w:rPr>
             <w:noProof/>
           </w:rPr>
-          <w:t>January 21, 2013</w:t>
+          <w:t>January 22, 2013</w:t>
         </w:r>
       </w:fldSimple>
       <w:bookmarkStart w:id="2" w:name="_GoBack"/>
@@ -267,7 +267,7 @@
         <w:rPr>
           <w:noProof/>
         </w:rPr>
-        <w:instrText xml:space="preserve"> PAGEREF _Toc220396884 \h </w:instrText>
+        <w:instrText xml:space="preserve"> PAGEREF _Toc220437473 \h </w:instrText>
       </w:r>
       <w:r>
         <w:rPr>
@@ -342,7 +342,7 @@
         <w:rPr>
           <w:noProof/>
         </w:rPr>
-        <w:instrText xml:space="preserve"> PAGEREF _Toc220396885 \h </w:instrText>
+        <w:instrText xml:space="preserve"> PAGEREF _Toc220437474 \h </w:instrText>
       </w:r>
       <w:r>
         <w:rPr>
@@ -421,7 +421,7 @@
         <w:rPr>
           <w:noProof/>
         </w:rPr>
-        <w:instrText xml:space="preserve"> PAGEREF _Toc220396886 \h </w:instrText>
+        <w:instrText xml:space="preserve"> PAGEREF _Toc220437475 \h </w:instrText>
       </w:r>
       <w:r>
         <w:rPr>
@@ -500,7 +500,7 @@
         <w:rPr>
           <w:noProof/>
         </w:rPr>
-        <w:instrText xml:space="preserve"> PAGEREF _Toc220396887 \h </w:instrText>
+        <w:instrText xml:space="preserve"> PAGEREF _Toc220437476 \h </w:instrText>
       </w:r>
       <w:r>
         <w:rPr>
@@ -575,7 +575,7 @@
         <w:rPr>
           <w:noProof/>
         </w:rPr>
-        <w:instrText xml:space="preserve"> PAGEREF _Toc220396888 \h </w:instrText>
+        <w:instrText xml:space="preserve"> PAGEREF _Toc220437477 \h </w:instrText>
       </w:r>
       <w:r>
         <w:rPr>
@@ -656,7 +656,7 @@
         <w:rPr>
           <w:noProof/>
         </w:rPr>
-        <w:instrText xml:space="preserve"> PAGEREF _Toc220396889 \h </w:instrText>
+        <w:instrText xml:space="preserve"> PAGEREF _Toc220437478 \h </w:instrText>
       </w:r>
       <w:r>
         <w:rPr>
@@ -731,7 +731,7 @@
         <w:rPr>
           <w:noProof/>
         </w:rPr>
-        <w:instrText xml:space="preserve"> PAGEREF _Toc220396890 \h </w:instrText>
+        <w:instrText xml:space="preserve"> PAGEREF _Toc220437479 \h </w:instrText>
       </w:r>
       <w:r>
         <w:rPr>
@@ -806,7 +806,7 @@
         <w:rPr>
           <w:noProof/>
         </w:rPr>
-        <w:instrText xml:space="preserve"> PAGEREF _Toc220396891 \h </w:instrText>
+        <w:instrText xml:space="preserve"> PAGEREF _Toc220437480 \h </w:instrText>
       </w:r>
       <w:r>
         <w:rPr>
@@ -881,7 +881,7 @@
         <w:rPr>
           <w:noProof/>
         </w:rPr>
-        <w:instrText xml:space="preserve"> PAGEREF _Toc220396892 \h </w:instrText>
+        <w:instrText xml:space="preserve"> PAGEREF _Toc220437481 \h </w:instrText>
       </w:r>
       <w:r>
         <w:rPr>
@@ -956,7 +956,7 @@
         <w:rPr>
           <w:noProof/>
         </w:rPr>
-        <w:instrText xml:space="preserve"> PAGEREF _Toc220396893 \h </w:instrText>
+        <w:instrText xml:space="preserve"> PAGEREF _Toc220437482 \h </w:instrText>
       </w:r>
       <w:r>
         <w:rPr>
@@ -1005,7 +1005,7 @@
         <w:pStyle w:val="Heading1"/>
       </w:pPr>
       <w:bookmarkStart w:id="3" w:name="_Toc102232953"/>
-      <w:bookmarkStart w:id="4" w:name="_Toc220396884"/>
+      <w:bookmarkStart w:id="4" w:name="_Toc220437473"/>
       <w:r>
         <w:t>Introduction</w:t>
       </w:r>
@@ -1077,7 +1077,7 @@
       <w:pPr>
         <w:pStyle w:val="Heading2"/>
       </w:pPr>
-      <w:bookmarkStart w:id="5" w:name="_Toc220396885"/>
+      <w:bookmarkStart w:id="5" w:name="_Toc220437474"/>
       <w:r>
         <w:t>Revision History</w:t>
       </w:r>
@@ -1087,7 +1087,7 @@
       <w:pPr>
         <w:pStyle w:val="Heading3"/>
       </w:pPr>
-      <w:bookmarkStart w:id="6" w:name="_Toc220396886"/>
+      <w:bookmarkStart w:id="6" w:name="_Toc220437475"/>
       <w:r>
         <w:t>Version 2</w:t>
       </w:r>
@@ -1096,31 +1096,45 @@
     <w:p>
       <w:pPr>
         <w:pStyle w:val="textbody"/>
+      </w:pPr>
+      <w:r>
         <w:rPr>
           <w:u w:val="single"/>
         </w:rPr>
-      </w:pPr>
-      <w:r>
+        <w:t>v 2.1</w:t>
+      </w:r>
+      <w:r>
+        <w:t xml:space="preserve">  (January 22, 2013)</w:t>
+      </w:r>
+    </w:p>
+    <w:p>
+      <w:pPr>
+        <w:pStyle w:val="textbody"/>
+      </w:pPr>
+      <w:r>
+        <w:t>Fixed a bug with partial harvesting when percentages &lt; 100% were specified (issue #23).</w:t>
+      </w:r>
+    </w:p>
+    <w:p>
+      <w:pPr>
+        <w:pStyle w:val="textbody"/>
         <w:rPr>
           <w:u w:val="single"/>
         </w:rPr>
-        <w:t>v 2.1</w:t>
+      </w:pPr>
+      <w:r>
+        <w:rPr>
+          <w:u w:val="single"/>
+        </w:rPr>
+        <w:t>v 2.0.4</w:t>
       </w:r>
     </w:p>
     <w:p>
       <w:pPr>
         <w:pStyle w:val="textbody"/>
-        <w:rPr>
-          <w:b/>
-          <w:i/>
-        </w:rPr>
-      </w:pPr>
-      <w:r>
-        <w:rPr>
-          <w:b/>
-          <w:i/>
-        </w:rPr>
-        <w:t>(TO DO: fix issue 23 – partial harvesting broken)</w:t>
+      </w:pPr>
+      <w:r>
+        <w:t>Bug fixed regarding ages, age ranges, and partial removal percentages in the species list for cohort removals.  In some cases the first or last species listed was not properly assigned to the prescription.</w:t>
       </w:r>
     </w:p>
     <w:p>
@@ -1134,7 +1148,7 @@
         <w:rPr>
           <w:u w:val="single"/>
         </w:rPr>
-        <w:t>v 2.0.4</w:t>
+        <w:t>v 2.0.3</w:t>
       </w:r>
     </w:p>
     <w:p>
@@ -1142,7 +1156,7 @@
         <w:pStyle w:val="textbody"/>
       </w:pPr>
       <w:r>
-        <w:t>Bug fixed regarding ages, age ranges, and partial removal percentages in the species list for cohort removals.  In some cases the first or last species listed was not properly assigned to the prescription.</w:t>
+        <w:t>Compatible with Base Harvest 2.1.2, which added capability for selecting a percentage of stands as the harvest target, and add potential for interaction with the Base BDA extension to allow presalvage prescriptions.</w:t>
       </w:r>
     </w:p>
     <w:p>
@@ -1156,7 +1170,7 @@
         <w:rPr>
           <w:u w:val="single"/>
         </w:rPr>
-        <w:t>v 2.0.3</w:t>
+        <w:t>v 2.0.2</w:t>
       </w:r>
     </w:p>
     <w:p>
@@ -1164,7 +1178,7 @@
         <w:pStyle w:val="textbody"/>
       </w:pPr>
       <w:r>
-        <w:t>Compatible with Base Harvest 2.1.2, which added capability for selecting a percentage of stands as the harvest target, and add potential for interaction with the Base BDA extension to allow presalvage prescriptions.</w:t>
+        <w:t>Bug fixed that caused improper simulation of repeat harvests.</w:t>
       </w:r>
     </w:p>
     <w:p>
@@ -1178,7 +1192,7 @@
         <w:rPr>
           <w:u w:val="single"/>
         </w:rPr>
-        <w:t>v 2.0.2</w:t>
+        <w:t>v 2.0</w:t>
       </w:r>
     </w:p>
     <w:p>
@@ -1186,28 +1200,6 @@
         <w:pStyle w:val="textbody"/>
       </w:pPr>
       <w:r>
-        <w:t>Bug fixed that caused improper simulation of repeat harvests.</w:t>
-      </w:r>
-    </w:p>
-    <w:p>
-      <w:pPr>
-        <w:pStyle w:val="textbody"/>
-        <w:rPr>
-          <w:u w:val="single"/>
-        </w:rPr>
-      </w:pPr>
-      <w:r>
-        <w:rPr>
-          <w:u w:val="single"/>
-        </w:rPr>
-        <w:t>v 2.0</w:t>
-      </w:r>
-    </w:p>
-    <w:p>
-      <w:pPr>
-        <w:pStyle w:val="textbody"/>
-      </w:pPr>
-      <w:r>
         <w:t>Biomass Harvest version 2.0 is compatible with LANDIS-II version 6.0.</w:t>
       </w:r>
     </w:p>
@@ -1215,7 +1207,7 @@
       <w:pPr>
         <w:pStyle w:val="Heading3"/>
       </w:pPr>
-      <w:bookmarkStart w:id="7" w:name="_Toc220396887"/>
+      <w:bookmarkStart w:id="7" w:name="_Toc220437476"/>
       <w:r>
         <w:t>Version 1</w:t>
       </w:r>
@@ -1312,7 +1304,7 @@
       </w:pPr>
       <w:bookmarkStart w:id="8" w:name="_Toc113769710"/>
       <w:bookmarkStart w:id="9" w:name="_Toc113770926"/>
-      <w:bookmarkStart w:id="10" w:name="_Toc220396888"/>
+      <w:bookmarkStart w:id="10" w:name="_Toc220437477"/>
       <w:r>
         <w:t>Acknowledgements</w:t>
       </w:r>
@@ -1340,7 +1332,7 @@
       </w:pPr>
       <w:bookmarkStart w:id="11" w:name="_Toc102232959"/>
       <w:bookmarkStart w:id="12" w:name="_Toc133934414"/>
-      <w:bookmarkStart w:id="13" w:name="_Toc220396889"/>
+      <w:bookmarkStart w:id="13" w:name="_Toc220437478"/>
       <w:r>
         <w:t>Input File</w:t>
       </w:r>
@@ -1367,7 +1359,7 @@
       <w:bookmarkStart w:id="15" w:name="_Toc133386213"/>
       <w:bookmarkStart w:id="16" w:name="_Toc133907148"/>
       <w:bookmarkStart w:id="17" w:name="_Toc133934416"/>
-      <w:bookmarkStart w:id="18" w:name="_Toc220396890"/>
+      <w:bookmarkStart w:id="18" w:name="_Toc220437479"/>
       <w:r>
         <w:t>LandisData</w:t>
       </w:r>
@@ -1414,7 +1406,7 @@
         <w:pStyle w:val="Heading2"/>
       </w:pPr>
       <w:bookmarkStart w:id="19" w:name="_Toc284865474"/>
-      <w:bookmarkStart w:id="20" w:name="_Toc220396891"/>
+      <w:bookmarkStart w:id="20" w:name="_Toc220437480"/>
       <w:r>
         <w:t>PreventEstablishment</w:t>
       </w:r>
@@ -1537,7 +1529,7 @@
       <w:pPr>
         <w:pStyle w:val="Heading2"/>
       </w:pPr>
-      <w:bookmarkStart w:id="21" w:name="_Toc220396892"/>
+      <w:bookmarkStart w:id="21" w:name="_Toc220437481"/>
       <w:r>
         <w:t>Species List for Cohort Removal</w:t>
       </w:r>
@@ -1620,7 +1612,7 @@
         <w:pStyle w:val="Heading2"/>
       </w:pPr>
       <w:bookmarkStart w:id="22" w:name="_Ref138851555"/>
-      <w:bookmarkStart w:id="23" w:name="_Toc220396893"/>
+      <w:bookmarkStart w:id="23" w:name="_Toc220437482"/>
       <w:r>
         <w:t xml:space="preserve">Biomass </w:t>
       </w:r>
@@ -1803,7 +1795,7 @@
         <w:rFonts w:ascii="Arial" w:hAnsi="Arial" w:cs="Arial"/>
         <w:noProof/>
       </w:rPr>
-      <w:t>5</w:t>
+      <w:t>1</w:t>
     </w:r>
     <w:r>
       <w:rPr>
@@ -2854,15 +2846,13 @@
     <w:name w:val="Heading 1 Char"/>
     <w:basedOn w:val="DefaultParagraphFont"/>
     <w:link w:val="Heading1"/>
-    <w:uiPriority w:val="9"/>
-    <w:rsid w:val="000E670A"/>
-    <w:rPr>
-      <w:rFonts w:asciiTheme="majorHAnsi" w:eastAsiaTheme="majorEastAsia" w:hAnsiTheme="majorHAnsi" w:cstheme="majorBidi"/>
+    <w:uiPriority w:val="99"/>
+    <w:rPr>
+      <w:rFonts w:ascii="Calibri" w:hAnsi="Calibri" w:cs="Times New Roman"/>
       <w:b/>
       <w:bCs/>
       <w:kern w:val="32"/>
       <w:sz w:val="32"/>
-      <w:szCs w:val="32"/>
     </w:rPr>
   </w:style>
   <w:style w:type="character" w:customStyle="1" w:styleId="Heading2Char">
@@ -2880,103 +2870,89 @@
     <w:name w:val="Heading 3 Char"/>
     <w:basedOn w:val="DefaultParagraphFont"/>
     <w:link w:val="Heading3"/>
-    <w:uiPriority w:val="9"/>
+    <w:uiPriority w:val="99"/>
     <w:semiHidden/>
-    <w:rsid w:val="000E670A"/>
-    <w:rPr>
-      <w:rFonts w:asciiTheme="majorHAnsi" w:eastAsiaTheme="majorEastAsia" w:hAnsiTheme="majorHAnsi" w:cstheme="majorBidi"/>
+    <w:rPr>
+      <w:rFonts w:ascii="Calibri" w:hAnsi="Calibri" w:cs="Times New Roman"/>
       <w:b/>
       <w:bCs/>
       <w:sz w:val="26"/>
-      <w:szCs w:val="26"/>
     </w:rPr>
   </w:style>
   <w:style w:type="character" w:customStyle="1" w:styleId="Heading4Char">
     <w:name w:val="Heading 4 Char"/>
     <w:basedOn w:val="DefaultParagraphFont"/>
     <w:link w:val="Heading4"/>
-    <w:uiPriority w:val="9"/>
+    <w:uiPriority w:val="99"/>
     <w:semiHidden/>
-    <w:rsid w:val="000E670A"/>
-    <w:rPr>
-      <w:rFonts w:asciiTheme="minorHAnsi" w:eastAsiaTheme="minorEastAsia" w:hAnsiTheme="minorHAnsi" w:cstheme="minorBidi"/>
+    <w:rPr>
+      <w:rFonts w:ascii="Cambria" w:hAnsi="Cambria" w:cs="Times New Roman"/>
       <w:b/>
       <w:bCs/>
       <w:sz w:val="28"/>
-      <w:szCs w:val="28"/>
     </w:rPr>
   </w:style>
   <w:style w:type="character" w:customStyle="1" w:styleId="Heading5Char">
     <w:name w:val="Heading 5 Char"/>
     <w:basedOn w:val="DefaultParagraphFont"/>
     <w:link w:val="Heading5"/>
-    <w:uiPriority w:val="9"/>
+    <w:uiPriority w:val="99"/>
     <w:semiHidden/>
-    <w:rsid w:val="000E670A"/>
-    <w:rPr>
-      <w:rFonts w:asciiTheme="minorHAnsi" w:eastAsiaTheme="minorEastAsia" w:hAnsiTheme="minorHAnsi" w:cstheme="minorBidi"/>
+    <w:rPr>
+      <w:rFonts w:ascii="Cambria" w:hAnsi="Cambria" w:cs="Times New Roman"/>
       <w:b/>
       <w:bCs/>
       <w:i/>
       <w:iCs/>
       <w:sz w:val="26"/>
-      <w:szCs w:val="26"/>
     </w:rPr>
   </w:style>
   <w:style w:type="character" w:customStyle="1" w:styleId="Heading6Char">
     <w:name w:val="Heading 6 Char"/>
     <w:basedOn w:val="DefaultParagraphFont"/>
     <w:link w:val="Heading6"/>
-    <w:uiPriority w:val="9"/>
+    <w:uiPriority w:val="99"/>
     <w:semiHidden/>
-    <w:rsid w:val="000E670A"/>
-    <w:rPr>
-      <w:rFonts w:asciiTheme="minorHAnsi" w:eastAsiaTheme="minorEastAsia" w:hAnsiTheme="minorHAnsi" w:cstheme="minorBidi"/>
+    <w:rPr>
+      <w:rFonts w:ascii="Cambria" w:hAnsi="Cambria" w:cs="Times New Roman"/>
       <w:b/>
       <w:bCs/>
       <w:sz w:val="22"/>
-      <w:szCs w:val="22"/>
     </w:rPr>
   </w:style>
   <w:style w:type="character" w:customStyle="1" w:styleId="Heading7Char">
     <w:name w:val="Heading 7 Char"/>
     <w:basedOn w:val="DefaultParagraphFont"/>
     <w:link w:val="Heading7"/>
-    <w:uiPriority w:val="9"/>
+    <w:uiPriority w:val="99"/>
     <w:semiHidden/>
-    <w:rsid w:val="000E670A"/>
-    <w:rPr>
-      <w:rFonts w:asciiTheme="minorHAnsi" w:eastAsiaTheme="minorEastAsia" w:hAnsiTheme="minorHAnsi" w:cstheme="minorBidi"/>
+    <w:rPr>
+      <w:rFonts w:ascii="Cambria" w:hAnsi="Cambria" w:cs="Times New Roman"/>
       <w:sz w:val="24"/>
-      <w:szCs w:val="24"/>
     </w:rPr>
   </w:style>
   <w:style w:type="character" w:customStyle="1" w:styleId="Heading8Char">
     <w:name w:val="Heading 8 Char"/>
     <w:basedOn w:val="DefaultParagraphFont"/>
     <w:link w:val="Heading8"/>
-    <w:uiPriority w:val="9"/>
+    <w:uiPriority w:val="99"/>
     <w:semiHidden/>
-    <w:rsid w:val="000E670A"/>
-    <w:rPr>
-      <w:rFonts w:asciiTheme="minorHAnsi" w:eastAsiaTheme="minorEastAsia" w:hAnsiTheme="minorHAnsi" w:cstheme="minorBidi"/>
+    <w:rPr>
+      <w:rFonts w:ascii="Cambria" w:hAnsi="Cambria" w:cs="Times New Roman"/>
       <w:i/>
       <w:iCs/>
       <w:sz w:val="24"/>
-      <w:szCs w:val="24"/>
     </w:rPr>
   </w:style>
   <w:style w:type="character" w:customStyle="1" w:styleId="Heading9Char">
     <w:name w:val="Heading 9 Char"/>
     <w:basedOn w:val="DefaultParagraphFont"/>
     <w:link w:val="Heading9"/>
-    <w:uiPriority w:val="9"/>
+    <w:uiPriority w:val="99"/>
     <w:semiHidden/>
-    <w:rsid w:val="000E670A"/>
-    <w:rPr>
-      <w:rFonts w:asciiTheme="majorHAnsi" w:eastAsiaTheme="majorEastAsia" w:hAnsiTheme="majorHAnsi" w:cstheme="majorBidi"/>
+    <w:rPr>
+      <w:rFonts w:ascii="Calibri" w:hAnsi="Calibri" w:cs="Times New Roman"/>
       <w:sz w:val="22"/>
-      <w:szCs w:val="22"/>
     </w:rPr>
   </w:style>
   <w:style w:type="paragraph" w:customStyle="1" w:styleId="heading">
@@ -3034,10 +3010,9 @@
     <w:link w:val="FootnoteText"/>
     <w:uiPriority w:val="99"/>
     <w:semiHidden/>
-    <w:rsid w:val="000E670A"/>
-    <w:rPr>
+    <w:rPr>
+      <w:rFonts w:cs="Times New Roman"/>
       <w:sz w:val="24"/>
-      <w:szCs w:val="24"/>
     </w:rPr>
   </w:style>
   <w:style w:type="character" w:styleId="FootnoteReference">
@@ -3079,10 +3054,9 @@
     <w:link w:val="Header"/>
     <w:uiPriority w:val="99"/>
     <w:semiHidden/>
-    <w:rsid w:val="000E670A"/>
-    <w:rPr>
+    <w:rPr>
+      <w:rFonts w:cs="Times New Roman"/>
       <w:sz w:val="24"/>
-      <w:szCs w:val="24"/>
     </w:rPr>
   </w:style>
   <w:style w:type="paragraph" w:styleId="Footer">
@@ -3110,10 +3084,9 @@
     <w:link w:val="Footer"/>
     <w:uiPriority w:val="99"/>
     <w:semiHidden/>
-    <w:rsid w:val="000E670A"/>
-    <w:rPr>
+    <w:rPr>
+      <w:rFonts w:cs="Times New Roman"/>
       <w:sz w:val="24"/>
-      <w:szCs w:val="24"/>
     </w:rPr>
   </w:style>
   <w:style w:type="paragraph" w:customStyle="1" w:styleId="figurecaption">
@@ -3153,11 +3126,9 @@
     <w:link w:val="BalloonText"/>
     <w:uiPriority w:val="99"/>
     <w:semiHidden/>
-    <w:rsid w:val="000E670A"/>
-    <w:rPr>
-      <w:rFonts w:ascii="Lucida Grande" w:hAnsi="Lucida Grande"/>
+    <w:rPr>
+      <w:rFonts w:ascii="Lucida Grande" w:hAnsi="Lucida Grande" w:cs="Times New Roman"/>
       <w:sz w:val="18"/>
-      <w:szCs w:val="18"/>
     </w:rPr>
   </w:style>
   <w:style w:type="paragraph" w:customStyle="1" w:styleId="tabletext">
@@ -3441,10 +3412,9 @@
     <w:link w:val="CommentText"/>
     <w:uiPriority w:val="99"/>
     <w:semiHidden/>
-    <w:rsid w:val="000E670A"/>
-    <w:rPr>
+    <w:rPr>
+      <w:rFonts w:cs="Times New Roman"/>
       <w:sz w:val="24"/>
-      <w:szCs w:val="24"/>
     </w:rPr>
   </w:style>
   <w:style w:type="paragraph" w:styleId="CommentSubject">
@@ -3466,7 +3436,6 @@
     <w:link w:val="CommentSubject"/>
     <w:uiPriority w:val="99"/>
     <w:semiHidden/>
-    <w:rsid w:val="000E670A"/>
     <w:rPr>
       <w:b/>
       <w:bCs/>
@@ -3615,9 +3584,8 @@
     <w:link w:val="HTMLPreformatted"/>
     <w:uiPriority w:val="99"/>
     <w:semiHidden/>
-    <w:rsid w:val="000E670A"/>
-    <w:rPr>
-      <w:rFonts w:ascii="Courier" w:hAnsi="Courier"/>
+    <w:rPr>
+      <w:rFonts w:ascii="Courier" w:hAnsi="Courier" w:cs="Times New Roman"/>
     </w:rPr>
   </w:style>
 </w:styles>

</xml_diff>

<commit_message>
Updated the release date for version 2.1 in user guide.
git-svn-id: http://Marc-PC/svn/Full@1088 85f15e0e-5137-b144-a863-98bd542365a3
</commit_message>
<xml_diff>
--- a/trunk/biomass-harvest/trunk/deploy/docs/Biomass Harvest vX.Y User Guide.docx
+++ b/trunk/biomass-harvest/trunk/deploy/docs/Biomass Harvest vX.Y User Guide.docx
@@ -142,7 +142,7 @@
           <w:rPr>
             <w:noProof/>
           </w:rPr>
-          <w:t>January 22, 2013</w:t>
+          <w:t>March 5, 2013</w:t>
         </w:r>
       </w:fldSimple>
       <w:bookmarkStart w:id="2" w:name="_GoBack"/>
@@ -207,7 +207,6 @@
           <w:caps w:val="0"/>
           <w:noProof/>
           <w:sz w:val="24"/>
-          <w:szCs w:val="24"/>
         </w:rPr>
       </w:pPr>
       <w:r>
@@ -241,7 +240,6 @@
           <w:caps w:val="0"/>
           <w:noProof/>
           <w:sz w:val="24"/>
-          <w:szCs w:val="24"/>
         </w:rPr>
         <w:tab/>
       </w:r>
@@ -303,7 +301,6 @@
         <w:rPr>
           <w:noProof/>
           <w:sz w:val="24"/>
-          <w:szCs w:val="24"/>
         </w:rPr>
       </w:pPr>
       <w:r>
@@ -316,7 +313,6 @@
         <w:rPr>
           <w:noProof/>
           <w:sz w:val="24"/>
-          <w:szCs w:val="24"/>
         </w:rPr>
         <w:tab/>
       </w:r>
@@ -380,7 +376,6 @@
           <w:iCs w:val="0"/>
           <w:noProof/>
           <w:sz w:val="24"/>
-          <w:szCs w:val="24"/>
         </w:rPr>
       </w:pPr>
       <w:r>
@@ -395,7 +390,6 @@
           <w:iCs w:val="0"/>
           <w:noProof/>
           <w:sz w:val="24"/>
-          <w:szCs w:val="24"/>
         </w:rPr>
         <w:tab/>
       </w:r>
@@ -459,7 +453,6 @@
           <w:iCs w:val="0"/>
           <w:noProof/>
           <w:sz w:val="24"/>
-          <w:szCs w:val="24"/>
         </w:rPr>
       </w:pPr>
       <w:r>
@@ -474,7 +467,6 @@
           <w:iCs w:val="0"/>
           <w:noProof/>
           <w:sz w:val="24"/>
-          <w:szCs w:val="24"/>
         </w:rPr>
         <w:tab/>
       </w:r>
@@ -536,7 +528,6 @@
         <w:rPr>
           <w:noProof/>
           <w:sz w:val="24"/>
-          <w:szCs w:val="24"/>
         </w:rPr>
       </w:pPr>
       <w:r>
@@ -549,7 +540,6 @@
         <w:rPr>
           <w:noProof/>
           <w:sz w:val="24"/>
-          <w:szCs w:val="24"/>
         </w:rPr>
         <w:tab/>
       </w:r>
@@ -614,7 +604,6 @@
           <w:caps w:val="0"/>
           <w:noProof/>
           <w:sz w:val="24"/>
-          <w:szCs w:val="24"/>
         </w:rPr>
       </w:pPr>
       <w:r>
@@ -630,7 +619,6 @@
           <w:caps w:val="0"/>
           <w:noProof/>
           <w:sz w:val="24"/>
-          <w:szCs w:val="24"/>
         </w:rPr>
         <w:tab/>
       </w:r>
@@ -692,7 +680,6 @@
         <w:rPr>
           <w:noProof/>
           <w:sz w:val="24"/>
-          <w:szCs w:val="24"/>
         </w:rPr>
       </w:pPr>
       <w:r>
@@ -705,7 +692,6 @@
         <w:rPr>
           <w:noProof/>
           <w:sz w:val="24"/>
-          <w:szCs w:val="24"/>
         </w:rPr>
         <w:tab/>
       </w:r>
@@ -767,7 +753,6 @@
         <w:rPr>
           <w:noProof/>
           <w:sz w:val="24"/>
-          <w:szCs w:val="24"/>
         </w:rPr>
       </w:pPr>
       <w:r>
@@ -780,7 +765,6 @@
         <w:rPr>
           <w:noProof/>
           <w:sz w:val="24"/>
-          <w:szCs w:val="24"/>
         </w:rPr>
         <w:tab/>
       </w:r>
@@ -842,7 +826,6 @@
         <w:rPr>
           <w:noProof/>
           <w:sz w:val="24"/>
-          <w:szCs w:val="24"/>
         </w:rPr>
       </w:pPr>
       <w:r>
@@ -855,7 +838,6 @@
         <w:rPr>
           <w:noProof/>
           <w:sz w:val="24"/>
-          <w:szCs w:val="24"/>
         </w:rPr>
         <w:tab/>
       </w:r>
@@ -917,7 +899,6 @@
         <w:rPr>
           <w:noProof/>
           <w:sz w:val="24"/>
-          <w:szCs w:val="24"/>
         </w:rPr>
       </w:pPr>
       <w:r>
@@ -930,7 +911,6 @@
         <w:rPr>
           <w:noProof/>
           <w:sz w:val="24"/>
-          <w:szCs w:val="24"/>
         </w:rPr>
         <w:tab/>
       </w:r>
@@ -1104,7 +1084,7 @@
         <w:t>v 2.1</w:t>
       </w:r>
       <w:r>
-        <w:t xml:space="preserve">  (January 22, 2013)</w:t>
+        <w:t xml:space="preserve">  (March 5, 2013)</w:t>
       </w:r>
     </w:p>
     <w:p>
@@ -2847,6 +2827,7 @@
     <w:basedOn w:val="DefaultParagraphFont"/>
     <w:link w:val="Heading1"/>
     <w:uiPriority w:val="99"/>
+    <w:rsid w:val="00C4774B"/>
     <w:rPr>
       <w:rFonts w:ascii="Calibri" w:hAnsi="Calibri" w:cs="Times New Roman"/>
       <w:b/>
@@ -2872,6 +2853,7 @@
     <w:link w:val="Heading3"/>
     <w:uiPriority w:val="99"/>
     <w:semiHidden/>
+    <w:rsid w:val="00C4774B"/>
     <w:rPr>
       <w:rFonts w:ascii="Calibri" w:hAnsi="Calibri" w:cs="Times New Roman"/>
       <w:b/>
@@ -2885,6 +2867,7 @@
     <w:link w:val="Heading4"/>
     <w:uiPriority w:val="99"/>
     <w:semiHidden/>
+    <w:rsid w:val="00C4774B"/>
     <w:rPr>
       <w:rFonts w:ascii="Cambria" w:hAnsi="Cambria" w:cs="Times New Roman"/>
       <w:b/>
@@ -2898,6 +2881,7 @@
     <w:link w:val="Heading5"/>
     <w:uiPriority w:val="99"/>
     <w:semiHidden/>
+    <w:rsid w:val="00C4774B"/>
     <w:rPr>
       <w:rFonts w:ascii="Cambria" w:hAnsi="Cambria" w:cs="Times New Roman"/>
       <w:b/>
@@ -2913,6 +2897,7 @@
     <w:link w:val="Heading6"/>
     <w:uiPriority w:val="99"/>
     <w:semiHidden/>
+    <w:rsid w:val="00C4774B"/>
     <w:rPr>
       <w:rFonts w:ascii="Cambria" w:hAnsi="Cambria" w:cs="Times New Roman"/>
       <w:b/>
@@ -2926,6 +2911,7 @@
     <w:link w:val="Heading7"/>
     <w:uiPriority w:val="99"/>
     <w:semiHidden/>
+    <w:rsid w:val="00C4774B"/>
     <w:rPr>
       <w:rFonts w:ascii="Cambria" w:hAnsi="Cambria" w:cs="Times New Roman"/>
       <w:sz w:val="24"/>
@@ -2937,6 +2923,7 @@
     <w:link w:val="Heading8"/>
     <w:uiPriority w:val="99"/>
     <w:semiHidden/>
+    <w:rsid w:val="00C4774B"/>
     <w:rPr>
       <w:rFonts w:ascii="Cambria" w:hAnsi="Cambria" w:cs="Times New Roman"/>
       <w:i/>
@@ -2950,6 +2937,7 @@
     <w:link w:val="Heading9"/>
     <w:uiPriority w:val="99"/>
     <w:semiHidden/>
+    <w:rsid w:val="00C4774B"/>
     <w:rPr>
       <w:rFonts w:ascii="Calibri" w:hAnsi="Calibri" w:cs="Times New Roman"/>
       <w:sz w:val="22"/>
@@ -3010,6 +2998,7 @@
     <w:link w:val="FootnoteText"/>
     <w:uiPriority w:val="99"/>
     <w:semiHidden/>
+    <w:rsid w:val="00C4774B"/>
     <w:rPr>
       <w:rFonts w:cs="Times New Roman"/>
       <w:sz w:val="24"/>
@@ -3054,6 +3043,7 @@
     <w:link w:val="Header"/>
     <w:uiPriority w:val="99"/>
     <w:semiHidden/>
+    <w:rsid w:val="00C4774B"/>
     <w:rPr>
       <w:rFonts w:cs="Times New Roman"/>
       <w:sz w:val="24"/>
@@ -3084,6 +3074,7 @@
     <w:link w:val="Footer"/>
     <w:uiPriority w:val="99"/>
     <w:semiHidden/>
+    <w:rsid w:val="00C4774B"/>
     <w:rPr>
       <w:rFonts w:cs="Times New Roman"/>
       <w:sz w:val="24"/>
@@ -3126,6 +3117,7 @@
     <w:link w:val="BalloonText"/>
     <w:uiPriority w:val="99"/>
     <w:semiHidden/>
+    <w:rsid w:val="00C4774B"/>
     <w:rPr>
       <w:rFonts w:ascii="Lucida Grande" w:hAnsi="Lucida Grande" w:cs="Times New Roman"/>
       <w:sz w:val="18"/>
@@ -3412,6 +3404,7 @@
     <w:link w:val="CommentText"/>
     <w:uiPriority w:val="99"/>
     <w:semiHidden/>
+    <w:rsid w:val="00C4774B"/>
     <w:rPr>
       <w:rFonts w:cs="Times New Roman"/>
       <w:sz w:val="24"/>
@@ -3436,6 +3429,7 @@
     <w:link w:val="CommentSubject"/>
     <w:uiPriority w:val="99"/>
     <w:semiHidden/>
+    <w:rsid w:val="00C4774B"/>
     <w:rPr>
       <w:b/>
       <w:bCs/>
@@ -3584,6 +3578,7 @@
     <w:link w:val="HTMLPreformatted"/>
     <w:uiPriority w:val="99"/>
     <w:semiHidden/>
+    <w:rsid w:val="00C4774B"/>
     <w:rPr>
       <w:rFonts w:ascii="Courier" w:hAnsi="Courier" w:cs="Times New Roman"/>
     </w:rPr>

</xml_diff>